<commit_message>
adding new file again and again
</commit_message>
<xml_diff>
--- a/sejarah_x_mm/Tugas sejarah 30 07 2021.docx
+++ b/sejarah_x_mm/Tugas sejarah 30 07 2021.docx
@@ -1383,21 +1383,21 @@
     </w:p>
     <w:p>
       <w:pPr>
-        <w:pStyle w:val="ListParagraph"/>
-        <w:numPr>
-          <w:ilvl w:val="0"/>
-          <w:numId w:val="2"/>
-        </w:numPr>
-        <w:rPr>
-          <w:rFonts w:cstheme="minorHAnsi"/>
-          <w:color w:val="000000" w:themeColor="text1"/>
-          <w:spacing w:val="3"/>
-        </w:rPr>
-      </w:pPr>
-      <w:r>
-        <w:rPr>
-          <w:rStyle w:val="Strong"/>
-          <w:rFonts w:cstheme="minorHAnsi"/>
+        <w:ind w:firstLine="720"/>
+        <w:rPr>
+          <w:rFonts w:cstheme="minorHAnsi"/>
+          <w:b/>
+          <w:bCs/>
+          <w:color w:val="000000" w:themeColor="text1"/>
+          <w:spacing w:val="3"/>
+        </w:rPr>
+      </w:pPr>
+      <w:r>
+        <w:rPr>
+          <w:rStyle w:val="Strong"/>
+          <w:rFonts w:cstheme="minorHAnsi"/>
+          <w:b w:val="0"/>
+          <w:bCs w:val="0"/>
           <w:color w:val="000000"/>
         </w:rPr>
         <w:t>John Tosh</w:t>
@@ -1799,12 +1799,9 @@
     <w:p>
       <w:pPr>
         <w:pStyle w:val="NormalWeb"/>
-        <w:numPr>
-          <w:ilvl w:val="0"/>
-          <w:numId w:val="2"/>
-        </w:numPr>
         <w:shd w:val="clear" w:color="auto" w:fill="FFFFFF"/>
         <w:spacing w:before="0" w:beforeAutospacing="0" w:after="120" w:afterAutospacing="0" w:line="360" w:lineRule="atLeast"/>
+        <w:ind w:left="720"/>
         <w:rPr>
           <w:rFonts w:asciiTheme="minorHAnsi" w:hAnsiTheme="minorHAnsi" w:cstheme="minorHAnsi"/>
           <w:b/>
@@ -2834,7 +2831,7 @@
   <w:abstractNum w:abstractNumId="1" w15:restartNumberingAfterBreak="0">
     <w:nsid w:val="2F2679F3"/>
     <w:multiLevelType w:val="hybridMultilevel"/>
-    <w:tmpl w:val="3AC04552"/>
+    <w:tmpl w:val="C3DC6BE8"/>
     <w:lvl w:ilvl="0" w:tplc="3809000F">
       <w:start w:val="1"/>
       <w:numFmt w:val="decimal"/>

</xml_diff>